<commit_message>
spring security + react
</commit_message>
<xml_diff>
--- a/GIT_GITHUB.docx
+++ b/GIT_GITHUB.docx
@@ -1,6 +1,6 @@
 
 <file path=word/document.xml><?xml version="1.0" encoding="utf-8"?>
-<w:document xmlns:wpc="http://schemas.microsoft.com/office/word/2010/wordprocessingCanvas" xmlns:cx="http://schemas.microsoft.com/office/drawing/2014/chartex" xmlns:cx1="http://schemas.microsoft.com/office/drawing/2015/9/8/chartex" xmlns:cx2="http://schemas.microsoft.com/office/drawing/2015/10/21/chartex" xmlns:cx3="http://schemas.microsoft.com/office/drawing/2016/5/9/chartex" xmlns:cx4="http://schemas.microsoft.com/office/drawing/2016/5/10/chartex" xmlns:cx5="http://schemas.microsoft.com/office/drawing/2016/5/11/chartex" xmlns:cx6="http://schemas.microsoft.com/office/drawing/2016/5/12/chartex" xmlns:cx7="http://schemas.microsoft.com/office/drawing/2016/5/13/chartex" xmlns:cx8="http://schemas.microsoft.com/office/drawing/2016/5/14/chartex" xmlns:mc="http://schemas.openxmlformats.org/markup-compatibility/2006" xmlns:aink="http://schemas.microsoft.com/office/drawing/2016/ink" xmlns:am3d="http://schemas.microsoft.com/office/drawing/2017/model3d" xmlns:o="urn:schemas-microsoft-com:office:office" xmlns:oel="http://schemas.microsoft.com/office/2019/extlst" xmlns:r="http://schemas.openxmlformats.org/officeDocument/2006/relationships" xmlns:m="http://schemas.openxmlformats.org/officeDocument/2006/math" xmlns:v="urn:schemas-microsoft-com:vml" xmlns:wp14="http://schemas.microsoft.com/office/word/2010/wordprocessingDrawing" xmlns:wp="http://schemas.openxmlformats.org/drawingml/2006/wordprocessingDrawing" xmlns:w10="urn:schemas-microsoft-com:office:word" xmlns:w="http://schemas.openxmlformats.org/wordprocessingml/2006/main" xmlns:w14="http://schemas.microsoft.com/office/word/2010/wordml" xmlns:w15="http://schemas.microsoft.com/office/word/2012/wordml" xmlns:w16cex="http://schemas.microsoft.com/office/word/2018/wordml/cex" xmlns:w16cid="http://schemas.microsoft.com/office/word/2016/wordml/cid" xmlns:w16="http://schemas.microsoft.com/office/word/2018/wordml" xmlns:w16sdtdh="http://schemas.microsoft.com/office/word/2020/wordml/sdtdatahash" xmlns:w16se="http://schemas.microsoft.com/office/word/2015/wordml/symex" xmlns:wpg="http://schemas.microsoft.com/office/word/2010/wordprocessingGroup" xmlns:wpi="http://schemas.microsoft.com/office/word/2010/wordprocessingInk" xmlns:wne="http://schemas.microsoft.com/office/word/2006/wordml" xmlns:wps="http://schemas.microsoft.com/office/word/2010/wordprocessingShape" mc:Ignorable="w14 w15 w16se w16cid w16 w16cex w16sdtdh wp14">
+<w:document xmlns:wpc="http://schemas.microsoft.com/office/word/2010/wordprocessingCanvas" xmlns:cx="http://schemas.microsoft.com/office/drawing/2014/chartex" xmlns:cx1="http://schemas.microsoft.com/office/drawing/2015/9/8/chartex" xmlns:cx2="http://schemas.microsoft.com/office/drawing/2015/10/21/chartex" xmlns:cx3="http://schemas.microsoft.com/office/drawing/2016/5/9/chartex" xmlns:cx4="http://schemas.microsoft.com/office/drawing/2016/5/10/chartex" xmlns:cx5="http://schemas.microsoft.com/office/drawing/2016/5/11/chartex" xmlns:cx6="http://schemas.microsoft.com/office/drawing/2016/5/12/chartex" xmlns:cx7="http://schemas.microsoft.com/office/drawing/2016/5/13/chartex" xmlns:cx8="http://schemas.microsoft.com/office/drawing/2016/5/14/chartex" xmlns:mc="http://schemas.openxmlformats.org/markup-compatibility/2006" xmlns:aink="http://schemas.microsoft.com/office/drawing/2016/ink" xmlns:am3d="http://schemas.microsoft.com/office/drawing/2017/model3d" xmlns:o="urn:schemas-microsoft-com:office:office" xmlns:r="http://schemas.openxmlformats.org/officeDocument/2006/relationships" xmlns:m="http://schemas.openxmlformats.org/officeDocument/2006/math" xmlns:v="urn:schemas-microsoft-com:vml" xmlns:wp14="http://schemas.microsoft.com/office/word/2010/wordprocessingDrawing" xmlns:wp="http://schemas.openxmlformats.org/drawingml/2006/wordprocessingDrawing" xmlns:w10="urn:schemas-microsoft-com:office:word" xmlns:w="http://schemas.openxmlformats.org/wordprocessingml/2006/main" xmlns:w14="http://schemas.microsoft.com/office/word/2010/wordml" xmlns:w15="http://schemas.microsoft.com/office/word/2012/wordml" xmlns:w16cex="http://schemas.microsoft.com/office/word/2018/wordml/cex" xmlns:w16cid="http://schemas.microsoft.com/office/word/2016/wordml/cid" xmlns:w16="http://schemas.microsoft.com/office/word/2018/wordml" xmlns:w16sdtdh="http://schemas.microsoft.com/office/word/2020/wordml/sdtdatahash" xmlns:w16se="http://schemas.microsoft.com/office/word/2015/wordml/symex" xmlns:wpg="http://schemas.microsoft.com/office/word/2010/wordprocessingGroup" xmlns:wpi="http://schemas.microsoft.com/office/word/2010/wordprocessingInk" xmlns:wne="http://schemas.microsoft.com/office/word/2006/wordml" xmlns:wps="http://schemas.microsoft.com/office/word/2010/wordprocessingShape" mc:Ignorable="w14 w15 w16se w16cid w16 w16cex w16sdtdh wp14">
   <w:body>
     <w:p>
       <w:pPr>
@@ -729,7 +729,6 @@
         <w:t xml:space="preserve">Git config --global </w:t>
       </w:r>
       <w:proofErr w:type="spellStart"/>
-      <w:proofErr w:type="gramStart"/>
       <w:r>
         <w:rPr>
           <w:rFonts w:asciiTheme="minorHAnsi" w:eastAsiaTheme="minorHAnsi" w:hAnsiTheme="minorHAnsi" w:cstheme="minorBidi"/>
@@ -740,7 +739,6 @@
         <w:t>user.email</w:t>
       </w:r>
       <w:proofErr w:type="spellEnd"/>
-      <w:proofErr w:type="gramEnd"/>
       <w:r>
         <w:rPr>
           <w:rFonts w:asciiTheme="minorHAnsi" w:eastAsiaTheme="minorHAnsi" w:hAnsiTheme="minorHAnsi" w:cstheme="minorBidi"/>
@@ -830,27 +828,7 @@
           <w:szCs w:val="32"/>
           <w:lang w:val="en-US" w:eastAsia="en-US"/>
         </w:rPr>
-        <w:t xml:space="preserve">Git config –global </w:t>
-      </w:r>
-      <w:proofErr w:type="gramStart"/>
-      <w:r>
-        <w:rPr>
-          <w:rFonts w:asciiTheme="minorHAnsi" w:eastAsiaTheme="minorHAnsi" w:hAnsiTheme="minorHAnsi" w:cstheme="minorBidi"/>
-          <w:sz w:val="32"/>
-          <w:szCs w:val="32"/>
-          <w:lang w:val="en-US" w:eastAsia="en-US"/>
-        </w:rPr>
-        <w:t>color.diff</w:t>
-      </w:r>
-      <w:proofErr w:type="gramEnd"/>
-      <w:r>
-        <w:rPr>
-          <w:rFonts w:asciiTheme="minorHAnsi" w:eastAsiaTheme="minorHAnsi" w:hAnsiTheme="minorHAnsi" w:cstheme="minorBidi"/>
-          <w:sz w:val="32"/>
-          <w:szCs w:val="32"/>
-          <w:lang w:val="en-US" w:eastAsia="en-US"/>
-        </w:rPr>
-        <w:t xml:space="preserve"> auto</w:t>
+        <w:t>Git config –global color.diff auto</w:t>
       </w:r>
     </w:p>
     <w:p>
@@ -874,7 +852,6 @@
         <w:t xml:space="preserve">Git config –global </w:t>
       </w:r>
       <w:proofErr w:type="spellStart"/>
-      <w:proofErr w:type="gramStart"/>
       <w:r>
         <w:rPr>
           <w:rFonts w:asciiTheme="minorHAnsi" w:eastAsiaTheme="minorHAnsi" w:hAnsiTheme="minorHAnsi" w:cstheme="minorBidi"/>
@@ -885,7 +862,6 @@
         <w:t>color.status</w:t>
       </w:r>
       <w:proofErr w:type="spellEnd"/>
-      <w:proofErr w:type="gramEnd"/>
       <w:r>
         <w:rPr>
           <w:rFonts w:asciiTheme="minorHAnsi" w:eastAsiaTheme="minorHAnsi" w:hAnsiTheme="minorHAnsi" w:cstheme="minorBidi"/>
@@ -919,7 +895,6 @@
         <w:t xml:space="preserve">Git config –global </w:t>
       </w:r>
       <w:proofErr w:type="spellStart"/>
-      <w:proofErr w:type="gramStart"/>
       <w:r>
         <w:rPr>
           <w:rFonts w:asciiTheme="minorHAnsi" w:eastAsiaTheme="minorHAnsi" w:hAnsiTheme="minorHAnsi" w:cstheme="minorBidi"/>
@@ -930,7 +905,6 @@
         <w:t>color.branch</w:t>
       </w:r>
       <w:proofErr w:type="spellEnd"/>
-      <w:proofErr w:type="gramEnd"/>
       <w:r>
         <w:rPr>
           <w:rFonts w:asciiTheme="minorHAnsi" w:eastAsiaTheme="minorHAnsi" w:hAnsiTheme="minorHAnsi" w:cstheme="minorBidi"/>
@@ -1016,7 +990,6 @@
         <w:t xml:space="preserve">Git config –global </w:t>
       </w:r>
       <w:proofErr w:type="spellStart"/>
-      <w:proofErr w:type="gramStart"/>
       <w:r>
         <w:rPr>
           <w:rFonts w:asciiTheme="minorHAnsi" w:eastAsiaTheme="minorHAnsi" w:hAnsiTheme="minorHAnsi" w:cstheme="minorBidi"/>
@@ -1027,7 +1000,6 @@
         <w:t>core.editor</w:t>
       </w:r>
       <w:proofErr w:type="spellEnd"/>
-      <w:proofErr w:type="gramEnd"/>
       <w:r>
         <w:rPr>
           <w:rFonts w:asciiTheme="minorHAnsi" w:eastAsiaTheme="minorHAnsi" w:hAnsiTheme="minorHAnsi" w:cstheme="minorBidi"/>
@@ -1119,7 +1091,6 @@
         <w:t xml:space="preserve">Git config –global </w:t>
       </w:r>
       <w:proofErr w:type="spellStart"/>
-      <w:proofErr w:type="gramStart"/>
       <w:r>
         <w:rPr>
           <w:rFonts w:asciiTheme="minorHAnsi" w:eastAsiaTheme="minorHAnsi" w:hAnsiTheme="minorHAnsi" w:cstheme="minorBidi"/>
@@ -1130,7 +1101,6 @@
         <w:t>merge.tool</w:t>
       </w:r>
       <w:proofErr w:type="spellEnd"/>
-      <w:proofErr w:type="gramEnd"/>
       <w:r>
         <w:rPr>
           <w:rFonts w:asciiTheme="minorHAnsi" w:eastAsiaTheme="minorHAnsi" w:hAnsiTheme="minorHAnsi" w:cstheme="minorBidi"/>
@@ -1587,7 +1557,6 @@
           <w:szCs w:val="28"/>
         </w:rPr>
       </w:pPr>
-      <w:proofErr w:type="gramStart"/>
       <w:r>
         <w:rPr>
           <w:rFonts w:ascii="Lucida Console" w:hAnsi="Lucida Console" w:cs="Lucida Console"/>
@@ -1596,18 +1565,7 @@
           <w:sz w:val="28"/>
           <w:szCs w:val="28"/>
         </w:rPr>
-        <w:t>git</w:t>
-      </w:r>
-      <w:proofErr w:type="gramEnd"/>
-      <w:r>
-        <w:rPr>
-          <w:rFonts w:ascii="Lucida Console" w:hAnsi="Lucida Console" w:cs="Lucida Console"/>
-          <w:b/>
-          <w:bCs/>
-          <w:sz w:val="28"/>
-          <w:szCs w:val="28"/>
-        </w:rPr>
-        <w:t xml:space="preserve"> status</w:t>
+        <w:t>git status</w:t>
       </w:r>
       <w:r>
         <w:rPr>
@@ -1868,7 +1826,6 @@
           <w:lang w:eastAsia="en-US"/>
         </w:rPr>
       </w:pPr>
-      <w:proofErr w:type="gramStart"/>
       <w:r>
         <w:rPr>
           <w:rFonts w:ascii="Lucida Console" w:eastAsiaTheme="minorHAnsi" w:hAnsi="Lucida Console" w:cs="Lucida Console"/>
@@ -1878,19 +1835,7 @@
           <w:szCs w:val="28"/>
           <w:lang w:eastAsia="en-US"/>
         </w:rPr>
-        <w:t>git</w:t>
-      </w:r>
-      <w:proofErr w:type="gramEnd"/>
-      <w:r>
-        <w:rPr>
-          <w:rFonts w:ascii="Lucida Console" w:eastAsiaTheme="minorHAnsi" w:hAnsi="Lucida Console" w:cs="Lucida Console"/>
-          <w:b/>
-          <w:bCs/>
-          <w:sz w:val="28"/>
-          <w:szCs w:val="28"/>
-          <w:lang w:eastAsia="en-US"/>
-        </w:rPr>
-        <w:t xml:space="preserve"> commit -m</w:t>
+        <w:t>git commit -m</w:t>
       </w:r>
       <w:r>
         <w:rPr>
@@ -2003,7 +1948,6 @@
           <w:lang w:eastAsia="en-US"/>
         </w:rPr>
       </w:pPr>
-      <w:proofErr w:type="gramStart"/>
       <w:r>
         <w:rPr>
           <w:rFonts w:ascii="Lucida Console" w:eastAsiaTheme="minorHAnsi" w:hAnsi="Lucida Console" w:cs="Lucida Console"/>
@@ -2013,7 +1957,6 @@
         </w:rPr>
         <w:t>.git</w:t>
       </w:r>
-      <w:proofErr w:type="gramEnd"/>
       <w:r>
         <w:rPr>
           <w:rFonts w:ascii="Lucida Console" w:eastAsiaTheme="minorHAnsi" w:hAnsi="Lucida Console" w:cs="Lucida Console"/>
@@ -2127,7 +2070,6 @@
           <w:lang w:eastAsia="en-US"/>
         </w:rPr>
       </w:pPr>
-      <w:proofErr w:type="gramStart"/>
       <w:r>
         <w:rPr>
           <w:rFonts w:ascii="Lucida Console" w:eastAsiaTheme="minorHAnsi" w:hAnsi="Lucida Console" w:cs="Lucida Console"/>
@@ -2137,19 +2079,7 @@
           <w:szCs w:val="28"/>
           <w:lang w:eastAsia="en-US"/>
         </w:rPr>
-        <w:t>git</w:t>
-      </w:r>
-      <w:proofErr w:type="gramEnd"/>
-      <w:r>
-        <w:rPr>
-          <w:rFonts w:ascii="Lucida Console" w:eastAsiaTheme="minorHAnsi" w:hAnsi="Lucida Console" w:cs="Lucida Console"/>
-          <w:b/>
-          <w:bCs/>
-          <w:sz w:val="28"/>
-          <w:szCs w:val="28"/>
-          <w:lang w:eastAsia="en-US"/>
-        </w:rPr>
-        <w:t xml:space="preserve"> push -u </w:t>
+        <w:t xml:space="preserve">git push -u </w:t>
       </w:r>
       <w:proofErr w:type="spellStart"/>
       <w:r>
@@ -2327,15 +2257,13 @@
         </w:rPr>
         <w:t xml:space="preserve"> : permet de vous montrer tous vos </w:t>
       </w:r>
-      <w:proofErr w:type="spellStart"/>
-      <w:r>
-        <w:rPr>
-          <w:sz w:val="36"/>
-          <w:szCs w:val="36"/>
-        </w:rPr>
-        <w:t>branchs</w:t>
-      </w:r>
-      <w:proofErr w:type="spellEnd"/>
+      <w:r>
+        <w:rPr>
+          <w:sz w:val="36"/>
+          <w:szCs w:val="36"/>
+        </w:rPr>
+        <w:t>branches</w:t>
+      </w:r>
     </w:p>
     <w:p>
       <w:pPr>
@@ -2386,21 +2314,12 @@
           </wp:inline>
         </w:drawing>
       </w:r>
-      <w:proofErr w:type="gramStart"/>
-      <w:r>
-        <w:rPr>
-          <w:sz w:val="36"/>
-          <w:szCs w:val="36"/>
-        </w:rPr>
-        <w:t>le</w:t>
-      </w:r>
-      <w:proofErr w:type="gramEnd"/>
-      <w:r>
-        <w:rPr>
-          <w:sz w:val="36"/>
-          <w:szCs w:val="36"/>
-        </w:rPr>
-        <w:t xml:space="preserve"> petit étoile signifie que c’est la branche sur lequel on est situé maintenant</w:t>
+      <w:r>
+        <w:rPr>
+          <w:sz w:val="36"/>
+          <w:szCs w:val="36"/>
+        </w:rPr>
+        <w:t>le petit étoile signifie que c’est la branche sur lequel on est situé maintenant</w:t>
       </w:r>
     </w:p>
     <w:p>
@@ -2511,25 +2430,32 @@
           <w:szCs w:val="36"/>
         </w:rPr>
       </w:pPr>
-      <w:proofErr w:type="spellStart"/>
-      <w:r>
-        <w:rPr>
-          <w:b/>
-          <w:bCs/>
-          <w:sz w:val="36"/>
-          <w:szCs w:val="36"/>
-        </w:rPr>
-        <w:t>Get</w:t>
-      </w:r>
-      <w:proofErr w:type="spellEnd"/>
-      <w:r>
-        <w:rPr>
-          <w:b/>
-          <w:bCs/>
-          <w:sz w:val="36"/>
-          <w:szCs w:val="36"/>
-        </w:rPr>
-        <w:t xml:space="preserve"> </w:t>
+      <w:r>
+        <w:rPr>
+          <w:b/>
+          <w:bCs/>
+          <w:sz w:val="36"/>
+          <w:szCs w:val="36"/>
+        </w:rPr>
+        <w:t>G</w:t>
+      </w:r>
+      <w:r>
+        <w:rPr>
+          <w:b/>
+          <w:bCs/>
+          <w:sz w:val="36"/>
+          <w:szCs w:val="36"/>
+        </w:rPr>
+        <w:t>i</w:t>
+      </w:r>
+      <w:r>
+        <w:rPr>
+          <w:b/>
+          <w:bCs/>
+          <w:sz w:val="36"/>
+          <w:szCs w:val="36"/>
+        </w:rPr>
+        <w:t xml:space="preserve">t </w:t>
       </w:r>
       <w:proofErr w:type="spellStart"/>
       <w:r>
@@ -2761,30 +2687,14 @@
           <w:sz w:val="36"/>
           <w:szCs w:val="36"/>
         </w:rPr>
-        <w:t xml:space="preserve">ou copier le dépôt distant sur notre </w:t>
-      </w:r>
-      <w:proofErr w:type="gramStart"/>
-      <w:r>
-        <w:rPr>
-          <w:sz w:val="36"/>
-          <w:szCs w:val="36"/>
-        </w:rPr>
-        <w:t>machine.</w:t>
-      </w:r>
-      <w:r>
-        <w:rPr>
-          <w:sz w:val="36"/>
-          <w:szCs w:val="36"/>
-        </w:rPr>
-        <w:t>(</w:t>
-      </w:r>
-      <w:proofErr w:type="gramEnd"/>
-      <w:r>
-        <w:rPr>
-          <w:sz w:val="36"/>
-          <w:szCs w:val="36"/>
-        </w:rPr>
-        <w:t>en travail sur le terminal)</w:t>
+        <w:t>ou copier le dépôt distant sur notre machine.</w:t>
+      </w:r>
+      <w:r>
+        <w:rPr>
+          <w:sz w:val="36"/>
+          <w:szCs w:val="36"/>
+        </w:rPr>
+        <w:t>(en travail sur le terminal)</w:t>
       </w:r>
     </w:p>
     <w:p>
@@ -3024,7 +2934,7 @@
               </wp:anchor>
             </w:drawing>
           </mc:Choice>
-          <mc:Fallback>
+          <mc:Fallback xmlns:oel="http://schemas.microsoft.com/office/2019/extlst">
             <w:pict>
               <v:shapetype w14:anchorId="71B465BC" id="_x0000_t75" coordsize="21600,21600" o:spt="75" o:preferrelative="t" path="m@4@5l@4@11@9@11@9@5xe" filled="f" stroked="f">
                 <v:stroke joinstyle="miter"/>
@@ -3170,7 +3080,7 @@
               </wp:anchor>
             </w:drawing>
           </mc:Choice>
-          <mc:Fallback>
+          <mc:Fallback xmlns:oel="http://schemas.microsoft.com/office/2019/extlst">
             <w:pict>
               <v:shape w14:anchorId="724B8AD8" id="Encre 14" o:spid="_x0000_s1026" type="#_x0000_t75" style="position:absolute;margin-left:194.65pt;margin-top:8.8pt;width:60.7pt;height:26.35pt;z-index:251660288;visibility:visible;mso-wrap-style:square;mso-wrap-distance-left:9pt;mso-wrap-distance-top:0;mso-wrap-distance-right:9pt;mso-wrap-distance-bottom:0;mso-position-horizontal:absolute;mso-position-horizontal-relative:text;mso-position-vertical:absolute;mso-position-vertical-relative:text" o:gfxdata="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">
                 <v:imagedata r:id="rId20" o:title=""/>
@@ -3218,25 +3128,14 @@
           <w:szCs w:val="36"/>
         </w:rPr>
       </w:pPr>
-      <w:proofErr w:type="gramStart"/>
-      <w:r>
-        <w:rPr>
-          <w:b/>
-          <w:bCs/>
-          <w:sz w:val="36"/>
-          <w:szCs w:val="36"/>
-        </w:rPr>
-        <w:t>git</w:t>
-      </w:r>
-      <w:proofErr w:type="gramEnd"/>
-      <w:r>
-        <w:rPr>
-          <w:b/>
-          <w:bCs/>
-          <w:sz w:val="36"/>
-          <w:szCs w:val="36"/>
-        </w:rPr>
-        <w:t xml:space="preserve"> pull </w:t>
+      <w:r>
+        <w:rPr>
+          <w:b/>
+          <w:bCs/>
+          <w:sz w:val="36"/>
+          <w:szCs w:val="36"/>
+        </w:rPr>
+        <w:t xml:space="preserve">git pull </w:t>
       </w:r>
       <w:proofErr w:type="spellStart"/>
       <w:r>
@@ -3495,15 +3394,7 @@
           <w:sz w:val="36"/>
           <w:szCs w:val="36"/>
         </w:rPr>
-        <w:t> </w:t>
-      </w:r>
-      <w:proofErr w:type="gramStart"/>
-      <w:r>
-        <w:rPr>
-          <w:sz w:val="36"/>
-          <w:szCs w:val="36"/>
-        </w:rPr>
-        <w:t xml:space="preserve"> </w:t>
+        <w:t xml:space="preserve">  </w:t>
       </w:r>
       <w:r>
         <w:rPr>
@@ -3512,7 +3403,6 @@
         </w:rPr>
         <w:t xml:space="preserve"> ,</w:t>
       </w:r>
-      <w:proofErr w:type="gramEnd"/>
       <w:r>
         <w:rPr>
           <w:sz w:val="36"/>
@@ -3980,7 +3870,6 @@
         <w:t xml:space="preserve"> Cette commande va vous retourner un "tableau" des </w:t>
       </w:r>
       <w:proofErr w:type="spellStart"/>
-      <w:proofErr w:type="gramStart"/>
       <w:r>
         <w:rPr>
           <w:sz w:val="36"/>
@@ -3994,15 +3883,7 @@
           <w:sz w:val="36"/>
           <w:szCs w:val="36"/>
         </w:rPr>
-        <w:t>(</w:t>
-      </w:r>
-      <w:proofErr w:type="gramEnd"/>
-      <w:r>
-        <w:rPr>
-          <w:sz w:val="36"/>
-          <w:szCs w:val="36"/>
-        </w:rPr>
-        <w:t xml:space="preserve">des modifications) </w:t>
+        <w:t xml:space="preserve">(des modifications) </w:t>
       </w:r>
       <w:r>
         <w:rPr>
@@ -4589,21 +4470,12 @@
           <w:szCs w:val="32"/>
         </w:rPr>
       </w:pPr>
-      <w:proofErr w:type="gramStart"/>
-      <w:r>
-        <w:rPr>
-          <w:sz w:val="32"/>
-          <w:szCs w:val="32"/>
-        </w:rPr>
-        <w:t>git</w:t>
-      </w:r>
-      <w:proofErr w:type="gramEnd"/>
-      <w:r>
-        <w:rPr>
-          <w:sz w:val="32"/>
-          <w:szCs w:val="32"/>
-        </w:rPr>
-        <w:t xml:space="preserve"> branch -d permet de supprimer une branche.</w:t>
+      <w:r>
+        <w:rPr>
+          <w:sz w:val="32"/>
+          <w:szCs w:val="32"/>
+        </w:rPr>
+        <w:t>git branch -d permet de supprimer une branche.</w:t>
       </w:r>
     </w:p>
     <w:p>
@@ -4619,21 +4491,12 @@
           <w:szCs w:val="32"/>
         </w:rPr>
       </w:pPr>
-      <w:proofErr w:type="gramStart"/>
-      <w:r>
-        <w:rPr>
-          <w:sz w:val="32"/>
-          <w:szCs w:val="32"/>
-        </w:rPr>
-        <w:t>git</w:t>
-      </w:r>
-      <w:proofErr w:type="gramEnd"/>
-      <w:r>
-        <w:rPr>
-          <w:sz w:val="32"/>
-          <w:szCs w:val="32"/>
-        </w:rPr>
-        <w:t xml:space="preserve"> status permet de voir l’état des fichiers.</w:t>
+      <w:r>
+        <w:rPr>
+          <w:sz w:val="32"/>
+          <w:szCs w:val="32"/>
+        </w:rPr>
+        <w:t>git status permet de voir l’état des fichiers.</w:t>
       </w:r>
     </w:p>
     <w:p>
@@ -4649,21 +4512,12 @@
           <w:szCs w:val="32"/>
         </w:rPr>
       </w:pPr>
-      <w:proofErr w:type="gramStart"/>
-      <w:r>
-        <w:rPr>
-          <w:sz w:val="32"/>
-          <w:szCs w:val="32"/>
-        </w:rPr>
-        <w:t>git</w:t>
-      </w:r>
-      <w:proofErr w:type="gramEnd"/>
-      <w:r>
-        <w:rPr>
-          <w:sz w:val="32"/>
-          <w:szCs w:val="32"/>
-        </w:rPr>
-        <w:t xml:space="preserve"> stash enregistre les modifications non indexées pour une utilisation ultérieure. </w:t>
+      <w:r>
+        <w:rPr>
+          <w:sz w:val="32"/>
+          <w:szCs w:val="32"/>
+        </w:rPr>
+        <w:t>git stash enregistre les modifications non indexées pour une utilisation ultérieure. </w:t>
       </w:r>
     </w:p>
     <w:p>
@@ -4679,21 +4533,12 @@
           <w:szCs w:val="32"/>
         </w:rPr>
       </w:pPr>
-      <w:proofErr w:type="gramStart"/>
-      <w:r>
-        <w:rPr>
-          <w:sz w:val="32"/>
-          <w:szCs w:val="32"/>
-        </w:rPr>
-        <w:t>git</w:t>
-      </w:r>
-      <w:proofErr w:type="gramEnd"/>
-      <w:r>
-        <w:rPr>
-          <w:sz w:val="32"/>
-          <w:szCs w:val="32"/>
-        </w:rPr>
-        <w:t xml:space="preserve"> log affiche l'historique des commits réalisés sur la branche courante.</w:t>
+      <w:r>
+        <w:rPr>
+          <w:sz w:val="32"/>
+          <w:szCs w:val="32"/>
+        </w:rPr>
+        <w:t>git log affiche l'historique des commits réalisés sur la branche courante.</w:t>
       </w:r>
     </w:p>
     <w:p>
@@ -4709,21 +4554,12 @@
           <w:szCs w:val="32"/>
         </w:rPr>
       </w:pPr>
-      <w:proofErr w:type="gramStart"/>
-      <w:r>
-        <w:rPr>
-          <w:sz w:val="32"/>
-          <w:szCs w:val="32"/>
-        </w:rPr>
-        <w:t>git</w:t>
-      </w:r>
-      <w:proofErr w:type="gramEnd"/>
-      <w:r>
-        <w:rPr>
-          <w:sz w:val="32"/>
-          <w:szCs w:val="32"/>
-        </w:rPr>
-        <w:t xml:space="preserve"> reset --hard HEAD^ permet de réinitialiser l'index et le répertoire de travail à l'état du dernier commit.</w:t>
+      <w:r>
+        <w:rPr>
+          <w:sz w:val="32"/>
+          <w:szCs w:val="32"/>
+        </w:rPr>
+        <w:t>git reset --hard HEAD^ permet de réinitialiser l'index et le répertoire de travail à l'état du dernier commit.</w:t>
       </w:r>
     </w:p>
     <w:p>
@@ -4739,21 +4575,12 @@
           <w:szCs w:val="32"/>
         </w:rPr>
       </w:pPr>
-      <w:proofErr w:type="gramStart"/>
-      <w:r>
-        <w:rPr>
-          <w:sz w:val="32"/>
-          <w:szCs w:val="32"/>
-        </w:rPr>
-        <w:t>git</w:t>
-      </w:r>
-      <w:proofErr w:type="gramEnd"/>
-      <w:r>
-        <w:rPr>
-          <w:sz w:val="32"/>
-          <w:szCs w:val="32"/>
-        </w:rPr>
-        <w:t xml:space="preserve"> commit --amend permet de sélectionner le dernier commit pour y effectuer des modifications.</w:t>
+      <w:r>
+        <w:rPr>
+          <w:sz w:val="32"/>
+          <w:szCs w:val="32"/>
+        </w:rPr>
+        <w:t>git commit --amend permet de sélectionner le dernier commit pour y effectuer des modifications.</w:t>
       </w:r>
     </w:p>
     <w:p>
@@ -4813,25 +4640,14 @@
           <w:szCs w:val="32"/>
         </w:rPr>
       </w:pPr>
-      <w:proofErr w:type="gramStart"/>
-      <w:r>
-        <w:rPr>
-          <w:b/>
-          <w:bCs/>
-          <w:sz w:val="32"/>
-          <w:szCs w:val="32"/>
-        </w:rPr>
-        <w:t>git</w:t>
-      </w:r>
-      <w:proofErr w:type="gramEnd"/>
-      <w:r>
-        <w:rPr>
-          <w:b/>
-          <w:bCs/>
-          <w:sz w:val="32"/>
-          <w:szCs w:val="32"/>
-        </w:rPr>
-        <w:t xml:space="preserve"> </w:t>
+      <w:r>
+        <w:rPr>
+          <w:b/>
+          <w:bCs/>
+          <w:sz w:val="32"/>
+          <w:szCs w:val="32"/>
+        </w:rPr>
+        <w:t xml:space="preserve">git </w:t>
       </w:r>
       <w:proofErr w:type="spellStart"/>
       <w:r>
@@ -4873,25 +4689,14 @@
           <w:szCs w:val="32"/>
         </w:rPr>
       </w:pPr>
-      <w:proofErr w:type="gramStart"/>
-      <w:r>
-        <w:rPr>
-          <w:b/>
-          <w:bCs/>
-          <w:sz w:val="32"/>
-          <w:szCs w:val="32"/>
-        </w:rPr>
-        <w:t>git</w:t>
-      </w:r>
-      <w:proofErr w:type="gramEnd"/>
-      <w:r>
-        <w:rPr>
-          <w:b/>
-          <w:bCs/>
-          <w:sz w:val="32"/>
-          <w:szCs w:val="32"/>
-        </w:rPr>
-        <w:t xml:space="preserve"> reset pour une branche privée</w:t>
+      <w:r>
+        <w:rPr>
+          <w:b/>
+          <w:bCs/>
+          <w:sz w:val="32"/>
+          <w:szCs w:val="32"/>
+        </w:rPr>
+        <w:t>git reset pour une branche privée</w:t>
       </w:r>
     </w:p>
     <w:p>
@@ -5359,21 +5164,12 @@
           <w:szCs w:val="32"/>
         </w:rPr>
       </w:pPr>
-      <w:proofErr w:type="gramStart"/>
-      <w:r>
-        <w:rPr>
-          <w:sz w:val="32"/>
-          <w:szCs w:val="32"/>
-        </w:rPr>
-        <w:t>git</w:t>
-      </w:r>
-      <w:proofErr w:type="gramEnd"/>
-      <w:r>
-        <w:rPr>
-          <w:sz w:val="32"/>
-          <w:szCs w:val="32"/>
-        </w:rPr>
-        <w:t xml:space="preserve"> revert HEAD^ permet d'annuler un commit en créant un nouveau commit.</w:t>
+      <w:r>
+        <w:rPr>
+          <w:sz w:val="32"/>
+          <w:szCs w:val="32"/>
+        </w:rPr>
+        <w:t>git revert HEAD^ permet d'annuler un commit en créant un nouveau commit.</w:t>
       </w:r>
     </w:p>
     <w:p>
@@ -5485,13 +5281,41 @@
           <w:lang w:val="en-US"/>
         </w:rPr>
       </w:pPr>
-      <w:r>
-        <w:rPr>
-          <w:sz w:val="32"/>
-          <w:szCs w:val="32"/>
-          <w:lang w:val="en-US"/>
-        </w:rPr>
-        <w:t xml:space="preserve">Vous pouvez </w:t>
+      <w:proofErr w:type="spellStart"/>
+      <w:r>
+        <w:rPr>
+          <w:sz w:val="32"/>
+          <w:szCs w:val="32"/>
+          <w:lang w:val="en-US"/>
+        </w:rPr>
+        <w:t>Vous</w:t>
+      </w:r>
+      <w:proofErr w:type="spellEnd"/>
+      <w:r>
+        <w:rPr>
+          <w:sz w:val="32"/>
+          <w:szCs w:val="32"/>
+          <w:lang w:val="en-US"/>
+        </w:rPr>
+        <w:t xml:space="preserve"> </w:t>
+      </w:r>
+      <w:proofErr w:type="spellStart"/>
+      <w:r>
+        <w:rPr>
+          <w:sz w:val="32"/>
+          <w:szCs w:val="32"/>
+          <w:lang w:val="en-US"/>
+        </w:rPr>
+        <w:t>pouvez</w:t>
+      </w:r>
+      <w:proofErr w:type="spellEnd"/>
+      <w:r>
+        <w:rPr>
+          <w:sz w:val="32"/>
+          <w:szCs w:val="32"/>
+          <w:lang w:val="en-US"/>
+        </w:rPr>
+        <w:t xml:space="preserve"> </w:t>
       </w:r>
       <w:proofErr w:type="spellStart"/>
       <w:r>
@@ -5694,21 +5518,12 @@
           <w:szCs w:val="32"/>
         </w:rPr>
       </w:pPr>
-      <w:proofErr w:type="gramStart"/>
-      <w:r>
-        <w:rPr>
-          <w:sz w:val="32"/>
-          <w:szCs w:val="32"/>
-        </w:rPr>
-        <w:t>git</w:t>
-      </w:r>
-      <w:proofErr w:type="gramEnd"/>
-      <w:r>
-        <w:rPr>
-          <w:sz w:val="32"/>
-          <w:szCs w:val="32"/>
-        </w:rPr>
-        <w:t xml:space="preserve"> revert permet de revenir à l'état précédent en créant un nouveau commit.</w:t>
+      <w:r>
+        <w:rPr>
+          <w:sz w:val="32"/>
+          <w:szCs w:val="32"/>
+        </w:rPr>
+        <w:t>git revert permet de revenir à l'état précédent en créant un nouveau commit.</w:t>
       </w:r>
     </w:p>
     <w:p>
@@ -6064,21 +5879,12 @@
           <w:szCs w:val="32"/>
         </w:rPr>
       </w:pPr>
-      <w:proofErr w:type="gramStart"/>
-      <w:r>
-        <w:rPr>
-          <w:sz w:val="32"/>
-          <w:szCs w:val="32"/>
-        </w:rPr>
-        <w:t>git</w:t>
-      </w:r>
-      <w:proofErr w:type="gramEnd"/>
-      <w:r>
-        <w:rPr>
-          <w:sz w:val="32"/>
-          <w:szCs w:val="32"/>
-        </w:rPr>
-        <w:t xml:space="preserve"> log affiche l'historique des </w:t>
+      <w:r>
+        <w:rPr>
+          <w:sz w:val="32"/>
+          <w:szCs w:val="32"/>
+        </w:rPr>
+        <w:t xml:space="preserve">git log affiche l'historique des </w:t>
       </w:r>
       <w:proofErr w:type="spellStart"/>
       <w:r>
@@ -6110,21 +5916,12 @@
           <w:szCs w:val="32"/>
         </w:rPr>
       </w:pPr>
-      <w:proofErr w:type="gramStart"/>
-      <w:r>
-        <w:rPr>
-          <w:sz w:val="32"/>
-          <w:szCs w:val="32"/>
-        </w:rPr>
-        <w:t>git</w:t>
-      </w:r>
-      <w:proofErr w:type="gramEnd"/>
-      <w:r>
-        <w:rPr>
-          <w:sz w:val="32"/>
-          <w:szCs w:val="32"/>
-        </w:rPr>
-        <w:t xml:space="preserve"> </w:t>
+      <w:r>
+        <w:rPr>
+          <w:sz w:val="32"/>
+          <w:szCs w:val="32"/>
+        </w:rPr>
+        <w:t xml:space="preserve">git </w:t>
       </w:r>
       <w:proofErr w:type="spellStart"/>
       <w:r>
@@ -6156,21 +5953,12 @@
           <w:szCs w:val="32"/>
         </w:rPr>
       </w:pPr>
-      <w:proofErr w:type="gramStart"/>
-      <w:r>
-        <w:rPr>
-          <w:sz w:val="32"/>
-          <w:szCs w:val="32"/>
-        </w:rPr>
-        <w:t>git</w:t>
-      </w:r>
-      <w:proofErr w:type="gramEnd"/>
-      <w:r>
-        <w:rPr>
-          <w:sz w:val="32"/>
-          <w:szCs w:val="32"/>
-        </w:rPr>
-        <w:t xml:space="preserve"> </w:t>
+      <w:r>
+        <w:rPr>
+          <w:sz w:val="32"/>
+          <w:szCs w:val="32"/>
+        </w:rPr>
+        <w:t xml:space="preserve">git </w:t>
       </w:r>
       <w:proofErr w:type="spellStart"/>
       <w:r>
@@ -6202,21 +5990,12 @@
           <w:szCs w:val="32"/>
         </w:rPr>
       </w:pPr>
-      <w:proofErr w:type="gramStart"/>
-      <w:r>
-        <w:rPr>
-          <w:sz w:val="32"/>
-          <w:szCs w:val="32"/>
-        </w:rPr>
-        <w:t>git</w:t>
-      </w:r>
-      <w:proofErr w:type="gramEnd"/>
-      <w:r>
-        <w:rPr>
-          <w:sz w:val="32"/>
-          <w:szCs w:val="32"/>
-        </w:rPr>
-        <w:t xml:space="preserve"> </w:t>
+      <w:r>
+        <w:rPr>
+          <w:sz w:val="32"/>
+          <w:szCs w:val="32"/>
+        </w:rPr>
+        <w:t xml:space="preserve">git </w:t>
       </w:r>
       <w:proofErr w:type="spellStart"/>
       <w:r>
@@ -6248,21 +6027,12 @@
           <w:szCs w:val="32"/>
         </w:rPr>
       </w:pPr>
-      <w:proofErr w:type="gramStart"/>
-      <w:r>
-        <w:rPr>
-          <w:sz w:val="32"/>
-          <w:szCs w:val="32"/>
-        </w:rPr>
-        <w:t>git</w:t>
-      </w:r>
-      <w:proofErr w:type="gramEnd"/>
-      <w:r>
-        <w:rPr>
-          <w:sz w:val="32"/>
-          <w:szCs w:val="32"/>
-        </w:rPr>
-        <w:t xml:space="preserve"> cherry-</w:t>
+      <w:r>
+        <w:rPr>
+          <w:sz w:val="32"/>
+          <w:szCs w:val="32"/>
+        </w:rPr>
+        <w:t>git cherry-</w:t>
       </w:r>
       <w:proofErr w:type="spellStart"/>
       <w:r>
@@ -6354,7 +6124,7 @@
 </file>
 
 <file path=word/numbering.xml><?xml version="1.0" encoding="utf-8"?>
-<w:numbering xmlns:wpc="http://schemas.microsoft.com/office/word/2010/wordprocessingCanvas" xmlns:cx="http://schemas.microsoft.com/office/drawing/2014/chartex" xmlns:cx1="http://schemas.microsoft.com/office/drawing/2015/9/8/chartex" xmlns:cx2="http://schemas.microsoft.com/office/drawing/2015/10/21/chartex" xmlns:cx3="http://schemas.microsoft.com/office/drawing/2016/5/9/chartex" xmlns:cx4="http://schemas.microsoft.com/office/drawing/2016/5/10/chartex" xmlns:cx5="http://schemas.microsoft.com/office/drawing/2016/5/11/chartex" xmlns:cx6="http://schemas.microsoft.com/office/drawing/2016/5/12/chartex" xmlns:cx7="http://schemas.microsoft.com/office/drawing/2016/5/13/chartex" xmlns:cx8="http://schemas.microsoft.com/office/drawing/2016/5/14/chartex" xmlns:mc="http://schemas.openxmlformats.org/markup-compatibility/2006" xmlns:aink="http://schemas.microsoft.com/office/drawing/2016/ink" xmlns:am3d="http://schemas.microsoft.com/office/drawing/2017/model3d" xmlns:o="urn:schemas-microsoft-com:office:office" xmlns:oel="http://schemas.microsoft.com/office/2019/extlst" xmlns:r="http://schemas.openxmlformats.org/officeDocument/2006/relationships" xmlns:m="http://schemas.openxmlformats.org/officeDocument/2006/math" xmlns:v="urn:schemas-microsoft-com:vml" xmlns:wp14="http://schemas.microsoft.com/office/word/2010/wordprocessingDrawing" xmlns:wp="http://schemas.openxmlformats.org/drawingml/2006/wordprocessingDrawing" xmlns:w10="urn:schemas-microsoft-com:office:word" xmlns:w="http://schemas.openxmlformats.org/wordprocessingml/2006/main" xmlns:w14="http://schemas.microsoft.com/office/word/2010/wordml" xmlns:w15="http://schemas.microsoft.com/office/word/2012/wordml" xmlns:w16cex="http://schemas.microsoft.com/office/word/2018/wordml/cex" xmlns:w16cid="http://schemas.microsoft.com/office/word/2016/wordml/cid" xmlns:w16="http://schemas.microsoft.com/office/word/2018/wordml" xmlns:w16sdtdh="http://schemas.microsoft.com/office/word/2020/wordml/sdtdatahash" xmlns:w16se="http://schemas.microsoft.com/office/word/2015/wordml/symex" xmlns:wpg="http://schemas.microsoft.com/office/word/2010/wordprocessingGroup" xmlns:wpi="http://schemas.microsoft.com/office/word/2010/wordprocessingInk" xmlns:wne="http://schemas.microsoft.com/office/word/2006/wordml" xmlns:wps="http://schemas.microsoft.com/office/word/2010/wordprocessingShape" mc:Ignorable="w14 w15 w16se w16cid w16 w16cex w16sdtdh wp14">
+<w:numbering xmlns:wpc="http://schemas.microsoft.com/office/word/2010/wordprocessingCanvas" xmlns:cx="http://schemas.microsoft.com/office/drawing/2014/chartex" xmlns:cx1="http://schemas.microsoft.com/office/drawing/2015/9/8/chartex" xmlns:cx2="http://schemas.microsoft.com/office/drawing/2015/10/21/chartex" xmlns:cx3="http://schemas.microsoft.com/office/drawing/2016/5/9/chartex" xmlns:cx4="http://schemas.microsoft.com/office/drawing/2016/5/10/chartex" xmlns:cx5="http://schemas.microsoft.com/office/drawing/2016/5/11/chartex" xmlns:cx6="http://schemas.microsoft.com/office/drawing/2016/5/12/chartex" xmlns:cx7="http://schemas.microsoft.com/office/drawing/2016/5/13/chartex" xmlns:cx8="http://schemas.microsoft.com/office/drawing/2016/5/14/chartex" xmlns:mc="http://schemas.openxmlformats.org/markup-compatibility/2006" xmlns:aink="http://schemas.microsoft.com/office/drawing/2016/ink" xmlns:am3d="http://schemas.microsoft.com/office/drawing/2017/model3d" xmlns:o="urn:schemas-microsoft-com:office:office" xmlns:r="http://schemas.openxmlformats.org/officeDocument/2006/relationships" xmlns:m="http://schemas.openxmlformats.org/officeDocument/2006/math" xmlns:v="urn:schemas-microsoft-com:vml" xmlns:wp14="http://schemas.microsoft.com/office/word/2010/wordprocessingDrawing" xmlns:wp="http://schemas.openxmlformats.org/drawingml/2006/wordprocessingDrawing" xmlns:w10="urn:schemas-microsoft-com:office:word" xmlns:w="http://schemas.openxmlformats.org/wordprocessingml/2006/main" xmlns:w14="http://schemas.microsoft.com/office/word/2010/wordml" xmlns:w15="http://schemas.microsoft.com/office/word/2012/wordml" xmlns:w16cex="http://schemas.microsoft.com/office/word/2018/wordml/cex" xmlns:w16cid="http://schemas.microsoft.com/office/word/2016/wordml/cid" xmlns:w16="http://schemas.microsoft.com/office/word/2018/wordml" xmlns:w16sdtdh="http://schemas.microsoft.com/office/word/2020/wordml/sdtdatahash" xmlns:w16se="http://schemas.microsoft.com/office/word/2015/wordml/symex" xmlns:wpg="http://schemas.microsoft.com/office/word/2010/wordprocessingGroup" xmlns:wpi="http://schemas.microsoft.com/office/word/2010/wordprocessingInk" xmlns:wne="http://schemas.microsoft.com/office/word/2006/wordml" xmlns:wps="http://schemas.microsoft.com/office/word/2010/wordprocessingShape" mc:Ignorable="w14 w15 w16se w16cid w16 w16cex w16sdtdh wp14">
   <w:abstractNum w:abstractNumId="0" w15:restartNumberingAfterBreak="0">
     <w:nsid w:val="006961FB"/>
     <w:multiLevelType w:val="multilevel"/>
@@ -7697,34 +7467,34 @@
       </w:rPr>
     </w:lvl>
   </w:abstractNum>
-  <w:num w:numId="1" w16cid:durableId="405953524">
+  <w:num w:numId="1">
     <w:abstractNumId w:val="9"/>
   </w:num>
-  <w:num w:numId="2" w16cid:durableId="1437286865">
+  <w:num w:numId="2">
     <w:abstractNumId w:val="4"/>
   </w:num>
-  <w:num w:numId="3" w16cid:durableId="1761488389">
+  <w:num w:numId="3">
     <w:abstractNumId w:val="2"/>
   </w:num>
-  <w:num w:numId="4" w16cid:durableId="1759596329">
+  <w:num w:numId="4">
     <w:abstractNumId w:val="8"/>
   </w:num>
-  <w:num w:numId="5" w16cid:durableId="182862497">
+  <w:num w:numId="5">
     <w:abstractNumId w:val="6"/>
   </w:num>
-  <w:num w:numId="6" w16cid:durableId="889456674">
+  <w:num w:numId="6">
     <w:abstractNumId w:val="5"/>
   </w:num>
-  <w:num w:numId="7" w16cid:durableId="947542255">
+  <w:num w:numId="7">
     <w:abstractNumId w:val="3"/>
   </w:num>
-  <w:num w:numId="8" w16cid:durableId="1864246721">
+  <w:num w:numId="8">
     <w:abstractNumId w:val="0"/>
   </w:num>
-  <w:num w:numId="9" w16cid:durableId="1405833293">
+  <w:num w:numId="9">
     <w:abstractNumId w:val="7"/>
   </w:num>
-  <w:num w:numId="10" w16cid:durableId="92406823">
+  <w:num w:numId="10">
     <w:abstractNumId w:val="1"/>
   </w:num>
 </w:numbering>

</xml_diff>